<commit_message>
added files for alexander and neural computing
</commit_message>
<xml_diff>
--- a/Neural-Computing/Investigating SLP MLP kohnen networks.docx
+++ b/Neural-Computing/Investigating SLP MLP kohnen networks.docx
@@ -33,24 +33,61 @@
       </w:r>
       <w:proofErr w:type="spellStart"/>
       <w:r>
-        <w:t>M</w:t>
+        <w:t>Matlab’s</w:t>
+      </w:r>
+      <w:proofErr w:type="spellEnd"/>
+      <w:r>
+        <w:t xml:space="preserve"> neural network toolbox was used</w:t>
+      </w:r>
+    </w:p>
+    <w:p/>
+    <w:p>
+      <w:r>
+        <w:t>Method</w:t>
+      </w:r>
+    </w:p>
+    <w:p>
+      <w:r>
+        <w:t>Investigated single layer perceptron network with multiple voice recordings had the network determine two different and distinct voices from a group</w:t>
+      </w:r>
+    </w:p>
+    <w:p>
+      <w:r>
+        <w:t xml:space="preserve">Investigated </w:t>
+      </w:r>
+      <w:r>
+        <w:t>multi-layer</w:t>
+      </w:r>
+      <w:r>
+        <w:t xml:space="preserve"> perceptron network with multiple voice recordings had the network determine two different and distinct voices from a group</w:t>
+      </w:r>
+    </w:p>
+    <w:p>
+      <w:r>
+        <w:t xml:space="preserve">Investigated </w:t>
+      </w:r>
+      <w:proofErr w:type="spellStart"/>
+      <w:r>
+        <w:t>Kohonen</w:t>
+      </w:r>
+      <w:proofErr w:type="spellEnd"/>
+      <w:r>
+        <w:t xml:space="preserve"> network </w:t>
       </w:r>
       <w:bookmarkStart w:id="0" w:name="_GoBack"/>
       <w:bookmarkEnd w:id="0"/>
-      <w:r>
-        <w:t>atlab’s</w:t>
-      </w:r>
-      <w:proofErr w:type="spellEnd"/>
-      <w:r>
-        <w:t xml:space="preserve"> neural network toolbox was used</w:t>
-      </w:r>
-    </w:p>
-    <w:p>
-      <w:r>
-        <w:t>Method</w:t>
-      </w:r>
-    </w:p>
-    <w:p/>
+    </w:p>
+    <w:p>
+      <w:r>
+        <w:t xml:space="preserve">Investigated </w:t>
+      </w:r>
+      <w:r>
+        <w:t>Korhonen</w:t>
+      </w:r>
+      <w:r>
+        <w:t xml:space="preserve"> network with multiple trian recordings </w:t>
+      </w:r>
+    </w:p>
     <w:p>
       <w:r>
         <w:t>Outcomes</w:t>

</xml_diff>